<commit_message>
1.  Updates to all the NuGet packages: JQuery, JQueryUI, Modernizr, WCF WebApi (which includes JsonValue and other friends), and MvcScaffolding/T4Scaffolding. 2.  Some updates to finish fixing bug 155: normalize dates in yyyy/MM/dd format. 3.  Update to TaskStoreMailWorker/app.config to point to the new Azure connect string.
</commit_message>
<xml_diff>
--- a/Docs/TaskStore - moving to a new Azure account.docx
+++ b/Docs/TaskStore - moving to a new Azure account.docx
@@ -4,6 +4,31 @@
   <w:body>
     <w:p>
       <w:r>
+        <w:t>TaskStore design doc: Moving to a new Azure account</w:t>
+      </w:r>
+      <w:r>
+        <w:br/>
+        <w:t>Author: Omri Gazitt</w:t>
+      </w:r>
+      <w:r>
+        <w:br/>
+        <w:t>Created: 10/16/2011</w:t>
+      </w:r>
+      <w:r>
+        <w:br/>
+        <w:t>Last Modified: 10/19/</w:t>
+      </w:r>
+      <w:r>
+        <w:t>20</w:t>
+      </w:r>
+      <w:bookmarkStart w:id="0" w:name="_GoBack"/>
+      <w:bookmarkEnd w:id="0"/>
+      <w:r>
+        <w:t>11</w:t>
+      </w:r>
+    </w:p>
+    <w:p>
+      <w:r>
         <w:t>Steps to port from one Azure account to another:</w:t>
       </w:r>
     </w:p>
@@ -118,6 +143,27 @@
       </w:pPr>
       <w:r>
         <w:t>TaskStoreWebMvc3\web.config – the SQL Azure connection string is embedded in this file (under the key “TaskStore”)</w:t>
+      </w:r>
+    </w:p>
+    <w:p>
+      <w:pPr>
+        <w:pStyle w:val="ListParagraph"/>
+        <w:numPr>
+          <w:ilvl w:val="0"/>
+          <w:numId w:val="1"/>
+        </w:numPr>
+      </w:pPr>
+      <w:r>
+        <w:t>TaskStoreMailWorker</w:t>
+      </w:r>
+      <w:r>
+        <w:t>\</w:t>
+      </w:r>
+      <w:r>
+        <w:t>app</w:t>
+      </w:r>
+      <w:r>
+        <w:t>.config – the SQL Azure connection string is embedded in this file (under the key “TaskStore”)</w:t>
       </w:r>
     </w:p>
     <w:p>
@@ -222,16 +268,7 @@
           <w:sz w:val="20"/>
           <w:szCs w:val="20"/>
         </w:rPr>
-        <w:t xml:space="preserve"> </w:t>
-      </w:r>
-      <w:r>
-        <w:rPr>
-          <w:rFonts w:ascii="Courier New" w:hAnsi="Courier New" w:cs="Courier New"/>
-          <w:noProof/>
-          <w:sz w:val="20"/>
-          <w:szCs w:val="20"/>
-        </w:rPr>
-        <w:t>&lt;oldsrvname&gt;</w:t>
+        <w:t xml:space="preserve"> &lt;oldsrvname&gt;</w:t>
       </w:r>
       <w:r>
         <w:rPr>
@@ -310,6 +347,7 @@
         </w:numPr>
       </w:pPr>
       <w:r>
+        <w:lastRenderedPageBreak/>
         <w:t>deployblob /downloadFrom tsinstall /downloadTo \files</w:t>
       </w:r>
     </w:p>
@@ -341,8 +379,6 @@
       <w:r>
         <w:t>Now we are ready to do another deploy which will completely switch over to the new SQL Azure and Azure storage accounts.</w:t>
       </w:r>
-      <w:bookmarkStart w:id="0" w:name="_GoBack"/>
-      <w:bookmarkEnd w:id="0"/>
     </w:p>
     <w:sectPr>
       <w:pgSz w:w="12240" w:h="15840"/>

</xml_diff>